<commit_message>
Add hunspell, singularization description to methods
</commit_message>
<xml_diff>
--- a/analysis_results.docx
+++ b/analysis_results.docx
@@ -74,7 +74,71 @@
         <w:pStyle w:val="BodyText"/>
       </w:pPr>
       <w:r>
-        <w:t xml:space="preserve">We focused our exploration primarily on word frequency based analyses of tokens as both single words and as bigrams (i.e., pairs of consecutive words) where the latter was used to understand how different word pairings were typically used. We began by examining across all exercises the most frequently used words by total count in addition to their term frequency calculated as </w:t>
+        <w:t xml:space="preserve">We focused our exploration primarily on word frequency based analyses of tokens as both single words and as bigrams (i.e., pairs of consecutive words) where the latter was used to understand how different word pairings were typically used. Spelling errors were corrected using the </w:t>
+      </w:r>
+      <w:r>
+        <w:rPr>
+          <w:rStyle w:val="VerbatimChar"/>
+        </w:rPr>
+        <w:t>hunspell</w:t>
+      </w:r>
+      <w:r>
+        <w:t xml:space="preserve"> spell checker library and then manually checked for any obvious errors which were manually corrected (see </w:t>
+      </w:r>
+      <w:r>
+        <w:rPr>
+          <w:rStyle w:val="VerbatimChar"/>
+        </w:rPr>
+        <w:t>convert_to_tokens()</w:t>
+      </w:r>
+      <w:r>
+        <w:t xml:space="preserve"> and </w:t>
+      </w:r>
+      <w:r>
+        <w:rPr>
+          <w:rStyle w:val="VerbatimChar"/>
+        </w:rPr>
+        <w:t>convert_to_bigrams()</w:t>
+      </w:r>
+      <w:r>
+        <w:t xml:space="preserve"> functions in the </w:t>
+      </w:r>
+      <w:proofErr w:type="spellStart"/>
+      <w:r>
+        <w:rPr>
+          <w:rStyle w:val="VerbatimChar"/>
+        </w:rPr>
+        <w:t>functions.R</w:t>
+      </w:r>
+      <w:proofErr w:type="spellEnd"/>
+      <w:r>
+        <w:t xml:space="preserve"> script: </w:t>
+      </w:r>
+      <w:hyperlink r:id="rId10">
+        <w:r>
+          <w:rPr>
+            <w:rStyle w:val="Hyperlink"/>
+          </w:rPr>
+          <w:t>https://osf.io/7nj6d</w:t>
+        </w:r>
+      </w:hyperlink>
+      <w:r>
+        <w:rPr>
+          <w:rFonts w:hint="eastAsia"/>
+          <w:lang w:eastAsia="ja-JP"/>
+        </w:rPr>
+        <w:t>)</w:t>
+      </w:r>
+      <w:r>
+        <w:t>. Where double barrel terms were used these were split into unique words, and all pluralized terms were singularized.</w:t>
+      </w:r>
+    </w:p>
+    <w:p>
+      <w:pPr>
+        <w:pStyle w:val="BodyText"/>
+      </w:pPr>
+      <w:r>
+        <w:t xml:space="preserve">We began by examining across all exercises the most frequently used words by total count in addition to their term frequency calculated as </w:t>
       </w:r>
       <m:oMath>
         <m:f>
@@ -321,7 +385,11 @@
         </m:r>
       </m:oMath>
       <w:r>
-        <w:t xml:space="preserve"> for each of the different word categories noted. With respect to out textual analyses we finally examined the frequencies at which different bigrams were used for specific exercises conditioned on whether participants recognised the exercises or not and visualised the networks of the top five bigrams used. Lastly, we visualised the proportions of participants responding to different categories on the 5-point Likert scale (ranging “Strongly disagree”, “Disagree”, “Neutral”, “Agree”, and “Strongly agree”) including the total proportions of negative and positive responses (i.e., those “Strongly disagree” and “Disagree”, or “Agree” and “Strongly agree” respectively).</w:t>
+        <w:t xml:space="preserve"> for each of the different word categories noted. With respect to out textual analyses we finally examined the frequencies at which different </w:t>
+      </w:r>
+      <w:r>
+        <w:lastRenderedPageBreak/>
+        <w:t>bigrams were used for specific exercises conditioned on whether participants recognised the exercises or not and visualised the networks of the top five bigrams used. Lastly, we visualised the proportions of participants responding to different categories on the 5-point Likert scale (ranging “Strongly disagree”, “Disagree”, “Neutral”, “Agree”, and “Strongly agree”) including the total proportions of negative and positive responses (i.e., those “Strongly disagree” and “Disagree”, or “Agree” and “Strongly agree” respectively).</w:t>
       </w:r>
     </w:p>
     <w:p>
@@ -331,7 +399,6 @@
       <w:bookmarkStart w:id="1" w:name="results"/>
       <w:bookmarkEnd w:id="0"/>
       <w:r>
-        <w:lastRenderedPageBreak/>
         <w:t>2. Results</w:t>
       </w:r>
     </w:p>
@@ -351,7 +418,7 @@
         </w:r>
       </w:hyperlink>
       <w:r>
-        <w:t>.</w:t>
+        <w:t>. The majority of respondents recognised the exercises displayed with all &gt;90% recognition except for the four Vitruvian machine exercises (~62% to 67%).</w:t>
       </w:r>
     </w:p>
     <w:p>
@@ -370,8 +437,8 @@
         <w:tblLook w:val="0060" w:firstRow="1" w:lastRow="1" w:firstColumn="0" w:lastColumn="0" w:noHBand="0" w:noVBand="0"/>
       </w:tblPr>
       <w:tblGrid>
-        <w:gridCol w:w="7338"/>
-        <w:gridCol w:w="2238"/>
+        <w:gridCol w:w="7856"/>
+        <w:gridCol w:w="1720"/>
       </w:tblGrid>
       <w:tr>
         <w:trPr>
@@ -380,7 +447,7 @@
         </w:trPr>
         <w:tc>
           <w:tcPr>
-            <w:tcW w:w="7338" w:type="dxa"/>
+            <w:tcW w:w="0" w:type="auto"/>
           </w:tcPr>
           <w:p>
             <w:pPr>
@@ -393,7 +460,7 @@
         </w:tc>
         <w:tc>
           <w:tcPr>
-            <w:tcW w:w="2238" w:type="dxa"/>
+            <w:tcW w:w="0" w:type="auto"/>
           </w:tcPr>
           <w:p>
             <w:pPr>
@@ -424,7 +491,7 @@
       <w:tr>
         <w:tc>
           <w:tcPr>
-            <w:tcW w:w="7338" w:type="dxa"/>
+            <w:tcW w:w="0" w:type="auto"/>
           </w:tcPr>
           <w:p>
             <w:pPr>
@@ -438,7 +505,7 @@
         </w:tc>
         <w:tc>
           <w:tcPr>
-            <w:tcW w:w="2238" w:type="dxa"/>
+            <w:tcW w:w="0" w:type="auto"/>
           </w:tcPr>
           <w:p>
             <w:pPr>
@@ -453,7 +520,7 @@
       <w:tr>
         <w:tc>
           <w:tcPr>
-            <w:tcW w:w="7338" w:type="dxa"/>
+            <w:tcW w:w="0" w:type="auto"/>
           </w:tcPr>
           <w:p>
             <w:pPr>
@@ -467,7 +534,7 @@
         </w:tc>
         <w:tc>
           <w:tcPr>
-            <w:tcW w:w="2238" w:type="dxa"/>
+            <w:tcW w:w="0" w:type="auto"/>
           </w:tcPr>
           <w:p>
             <w:pPr>
@@ -482,7 +549,7 @@
       <w:tr>
         <w:tc>
           <w:tcPr>
-            <w:tcW w:w="7338" w:type="dxa"/>
+            <w:tcW w:w="0" w:type="auto"/>
           </w:tcPr>
           <w:p>
             <w:pPr>
@@ -495,7 +562,7 @@
         </w:tc>
         <w:tc>
           <w:tcPr>
-            <w:tcW w:w="2238" w:type="dxa"/>
+            <w:tcW w:w="0" w:type="auto"/>
           </w:tcPr>
           <w:p>
             <w:pPr>
@@ -526,7 +593,7 @@
       <w:tr>
         <w:tc>
           <w:tcPr>
-            <w:tcW w:w="7338" w:type="dxa"/>
+            <w:tcW w:w="0" w:type="auto"/>
           </w:tcPr>
           <w:p>
             <w:pPr>
@@ -540,7 +607,7 @@
         </w:tc>
         <w:tc>
           <w:tcPr>
-            <w:tcW w:w="2238" w:type="dxa"/>
+            <w:tcW w:w="0" w:type="auto"/>
           </w:tcPr>
           <w:p>
             <w:pPr>
@@ -555,7 +622,7 @@
       <w:tr>
         <w:tc>
           <w:tcPr>
-            <w:tcW w:w="7338" w:type="dxa"/>
+            <w:tcW w:w="0" w:type="auto"/>
           </w:tcPr>
           <w:p>
             <w:pPr>
@@ -569,7 +636,7 @@
         </w:tc>
         <w:tc>
           <w:tcPr>
-            <w:tcW w:w="2238" w:type="dxa"/>
+            <w:tcW w:w="0" w:type="auto"/>
           </w:tcPr>
           <w:p>
             <w:pPr>
@@ -584,7 +651,7 @@
       <w:tr>
         <w:tc>
           <w:tcPr>
-            <w:tcW w:w="7338" w:type="dxa"/>
+            <w:tcW w:w="0" w:type="auto"/>
           </w:tcPr>
           <w:p>
             <w:pPr>
@@ -598,7 +665,7 @@
         </w:tc>
         <w:tc>
           <w:tcPr>
-            <w:tcW w:w="2238" w:type="dxa"/>
+            <w:tcW w:w="0" w:type="auto"/>
           </w:tcPr>
           <w:p>
             <w:pPr>
@@ -613,7 +680,7 @@
       <w:tr>
         <w:tc>
           <w:tcPr>
-            <w:tcW w:w="7338" w:type="dxa"/>
+            <w:tcW w:w="0" w:type="auto"/>
           </w:tcPr>
           <w:p>
             <w:pPr>
@@ -627,7 +694,7 @@
         </w:tc>
         <w:tc>
           <w:tcPr>
-            <w:tcW w:w="2238" w:type="dxa"/>
+            <w:tcW w:w="0" w:type="auto"/>
           </w:tcPr>
           <w:p>
             <w:pPr>
@@ -642,11 +709,12 @@
       <w:tr>
         <w:tc>
           <w:tcPr>
-            <w:tcW w:w="7338" w:type="dxa"/>
-          </w:tcPr>
-          <w:p>
-            <w:pPr>
-              <w:pStyle w:val="Compact"/>
+            <w:tcW w:w="0" w:type="auto"/>
+          </w:tcPr>
+          <w:p>
+            <w:pPr>
+              <w:pStyle w:val="Compact"/>
+              <w:ind w:left="720"/>
             </w:pPr>
             <w:r>
               <w:t>PhD or other doctoral degree</w:t>
@@ -655,7 +723,7 @@
         </w:tc>
         <w:tc>
           <w:tcPr>
-            <w:tcW w:w="2238" w:type="dxa"/>
+            <w:tcW w:w="0" w:type="auto"/>
           </w:tcPr>
           <w:p>
             <w:pPr>
@@ -670,7 +738,7 @@
       <w:tr>
         <w:tc>
           <w:tcPr>
-            <w:tcW w:w="7338" w:type="dxa"/>
+            <w:tcW w:w="0" w:type="auto"/>
           </w:tcPr>
           <w:p>
             <w:pPr>
@@ -684,7 +752,7 @@
         </w:tc>
         <w:tc>
           <w:tcPr>
-            <w:tcW w:w="2238" w:type="dxa"/>
+            <w:tcW w:w="0" w:type="auto"/>
           </w:tcPr>
           <w:p>
             <w:pPr>
@@ -699,7 +767,7 @@
       <w:tr>
         <w:tc>
           <w:tcPr>
-            <w:tcW w:w="7338" w:type="dxa"/>
+            <w:tcW w:w="0" w:type="auto"/>
           </w:tcPr>
           <w:p>
             <w:pPr>
@@ -713,7 +781,7 @@
         </w:tc>
         <w:tc>
           <w:tcPr>
-            <w:tcW w:w="2238" w:type="dxa"/>
+            <w:tcW w:w="0" w:type="auto"/>
           </w:tcPr>
           <w:p>
             <w:pPr>
@@ -728,7 +796,7 @@
       <w:tr>
         <w:tc>
           <w:tcPr>
-            <w:tcW w:w="7338" w:type="dxa"/>
+            <w:tcW w:w="0" w:type="auto"/>
           </w:tcPr>
           <w:p>
             <w:pPr>
@@ -741,7 +809,7 @@
         </w:tc>
         <w:tc>
           <w:tcPr>
-            <w:tcW w:w="2238" w:type="dxa"/>
+            <w:tcW w:w="0" w:type="auto"/>
           </w:tcPr>
           <w:p>
             <w:pPr>
@@ -756,7 +824,7 @@
       <w:tr>
         <w:tc>
           <w:tcPr>
-            <w:tcW w:w="7338" w:type="dxa"/>
+            <w:tcW w:w="0" w:type="auto"/>
           </w:tcPr>
           <w:p>
             <w:pPr>
@@ -769,7 +837,7 @@
         </w:tc>
         <w:tc>
           <w:tcPr>
-            <w:tcW w:w="2238" w:type="dxa"/>
+            <w:tcW w:w="0" w:type="auto"/>
           </w:tcPr>
           <w:p>
             <w:pPr>
@@ -784,7 +852,7 @@
       <w:tr>
         <w:tc>
           <w:tcPr>
-            <w:tcW w:w="7338" w:type="dxa"/>
+            <w:tcW w:w="0" w:type="auto"/>
           </w:tcPr>
           <w:p>
             <w:pPr>
@@ -797,7 +865,7 @@
         </w:tc>
         <w:tc>
           <w:tcPr>
-            <w:tcW w:w="2238" w:type="dxa"/>
+            <w:tcW w:w="0" w:type="auto"/>
           </w:tcPr>
           <w:p>
             <w:pPr>
@@ -812,7 +880,7 @@
       <w:tr>
         <w:tc>
           <w:tcPr>
-            <w:tcW w:w="7338" w:type="dxa"/>
+            <w:tcW w:w="0" w:type="auto"/>
           </w:tcPr>
           <w:p>
             <w:pPr>
@@ -825,7 +893,7 @@
         </w:tc>
         <w:tc>
           <w:tcPr>
-            <w:tcW w:w="2238" w:type="dxa"/>
+            <w:tcW w:w="0" w:type="auto"/>
           </w:tcPr>
           <w:p>
             <w:pPr>
@@ -840,7 +908,7 @@
       <w:tr>
         <w:tc>
           <w:tcPr>
-            <w:tcW w:w="7338" w:type="dxa"/>
+            <w:tcW w:w="0" w:type="auto"/>
           </w:tcPr>
           <w:p>
             <w:pPr>
@@ -853,7 +921,7 @@
         </w:tc>
         <w:tc>
           <w:tcPr>
-            <w:tcW w:w="2238" w:type="dxa"/>
+            <w:tcW w:w="0" w:type="auto"/>
           </w:tcPr>
           <w:p>
             <w:pPr>
@@ -868,20 +936,21 @@
       <w:tr>
         <w:tc>
           <w:tcPr>
-            <w:tcW w:w="7338" w:type="dxa"/>
-          </w:tcPr>
-          <w:p>
-            <w:pPr>
-              <w:pStyle w:val="Compact"/>
-            </w:pPr>
-            <w:r>
+            <w:tcW w:w="0" w:type="auto"/>
+          </w:tcPr>
+          <w:p>
+            <w:pPr>
+              <w:pStyle w:val="Compact"/>
+            </w:pPr>
+            <w:r>
+              <w:lastRenderedPageBreak/>
               <w:t>Holds a certification/license qualifying instruction and/or prescription of resistance training</w:t>
             </w:r>
           </w:p>
         </w:tc>
         <w:tc>
           <w:tcPr>
-            <w:tcW w:w="2238" w:type="dxa"/>
+            <w:tcW w:w="0" w:type="auto"/>
           </w:tcPr>
           <w:p>
             <w:pPr>
@@ -896,7 +965,7 @@
       <w:tr>
         <w:tc>
           <w:tcPr>
-            <w:tcW w:w="7338" w:type="dxa"/>
+            <w:tcW w:w="0" w:type="auto"/>
           </w:tcPr>
           <w:p>
             <w:pPr>
@@ -909,7 +978,7 @@
         </w:tc>
         <w:tc>
           <w:tcPr>
-            <w:tcW w:w="2238" w:type="dxa"/>
+            <w:tcW w:w="0" w:type="auto"/>
           </w:tcPr>
           <w:p>
             <w:pPr>
@@ -924,7 +993,7 @@
       <w:tr>
         <w:tc>
           <w:tcPr>
-            <w:tcW w:w="7338" w:type="dxa"/>
+            <w:tcW w:w="0" w:type="auto"/>
           </w:tcPr>
           <w:p>
             <w:pPr>
@@ -937,7 +1006,7 @@
         </w:tc>
         <w:tc>
           <w:tcPr>
-            <w:tcW w:w="2238" w:type="dxa"/>
+            <w:tcW w:w="0" w:type="auto"/>
           </w:tcPr>
           <w:p>
             <w:pPr>
@@ -952,7 +1021,7 @@
       <w:tr>
         <w:tc>
           <w:tcPr>
-            <w:tcW w:w="7338" w:type="dxa"/>
+            <w:tcW w:w="0" w:type="auto"/>
           </w:tcPr>
           <w:p>
             <w:pPr>
@@ -965,7 +1034,7 @@
         </w:tc>
         <w:tc>
           <w:tcPr>
-            <w:tcW w:w="2238" w:type="dxa"/>
+            <w:tcW w:w="0" w:type="auto"/>
           </w:tcPr>
           <w:p>
             <w:pPr>
@@ -980,7 +1049,7 @@
       <w:tr>
         <w:tc>
           <w:tcPr>
-            <w:tcW w:w="7338" w:type="dxa"/>
+            <w:tcW w:w="0" w:type="auto"/>
           </w:tcPr>
           <w:p>
             <w:pPr>
@@ -993,7 +1062,7 @@
         </w:tc>
         <w:tc>
           <w:tcPr>
-            <w:tcW w:w="2238" w:type="dxa"/>
+            <w:tcW w:w="0" w:type="auto"/>
           </w:tcPr>
           <w:p>
             <w:pPr>
@@ -1016,7 +1085,6 @@
               <w:pStyle w:val="Compact"/>
             </w:pPr>
             <w:r>
-              <w:lastRenderedPageBreak/>
               <w:t>Current or most recent job role</w:t>
             </w:r>
           </w:p>
@@ -1025,7 +1093,7 @@
       <w:tr>
         <w:tc>
           <w:tcPr>
-            <w:tcW w:w="7338" w:type="dxa"/>
+            <w:tcW w:w="0" w:type="auto"/>
           </w:tcPr>
           <w:p>
             <w:pPr>
@@ -1039,7 +1107,7 @@
         </w:tc>
         <w:tc>
           <w:tcPr>
-            <w:tcW w:w="2238" w:type="dxa"/>
+            <w:tcW w:w="0" w:type="auto"/>
           </w:tcPr>
           <w:p>
             <w:pPr>
@@ -1054,7 +1122,7 @@
       <w:tr>
         <w:tc>
           <w:tcPr>
-            <w:tcW w:w="7338" w:type="dxa"/>
+            <w:tcW w:w="0" w:type="auto"/>
           </w:tcPr>
           <w:p>
             <w:pPr>
@@ -1068,7 +1136,7 @@
         </w:tc>
         <w:tc>
           <w:tcPr>
-            <w:tcW w:w="2238" w:type="dxa"/>
+            <w:tcW w:w="0" w:type="auto"/>
           </w:tcPr>
           <w:p>
             <w:pPr>
@@ -1083,21 +1151,25 @@
       <w:tr>
         <w:tc>
           <w:tcPr>
-            <w:tcW w:w="7338" w:type="dxa"/>
+            <w:tcW w:w="0" w:type="auto"/>
           </w:tcPr>
           <w:p>
             <w:pPr>
               <w:pStyle w:val="Compact"/>
               <w:ind w:left="720"/>
-            </w:pPr>
-            <w:r>
-              <w:t xml:space="preserve">Other </w:t>
-            </w:r>
-          </w:p>
-        </w:tc>
-        <w:tc>
-          <w:tcPr>
-            <w:tcW w:w="2238" w:type="dxa"/>
+              <w:rPr>
+                <w:rFonts w:hint="eastAsia"/>
+                <w:lang w:eastAsia="ja-JP"/>
+              </w:rPr>
+            </w:pPr>
+            <w:r>
+              <w:t>Other</w:t>
+            </w:r>
+          </w:p>
+        </w:tc>
+        <w:tc>
+          <w:tcPr>
+            <w:tcW w:w="0" w:type="auto"/>
           </w:tcPr>
           <w:p>
             <w:pPr>
@@ -1112,7 +1184,7 @@
       <w:tr>
         <w:tc>
           <w:tcPr>
-            <w:tcW w:w="7338" w:type="dxa"/>
+            <w:tcW w:w="0" w:type="auto"/>
           </w:tcPr>
           <w:p>
             <w:pPr>
@@ -1126,7 +1198,7 @@
         </w:tc>
         <w:tc>
           <w:tcPr>
-            <w:tcW w:w="2238" w:type="dxa"/>
+            <w:tcW w:w="0" w:type="auto"/>
           </w:tcPr>
           <w:p>
             <w:pPr>
@@ -1141,7 +1213,7 @@
       <w:tr>
         <w:tc>
           <w:tcPr>
-            <w:tcW w:w="7338" w:type="dxa"/>
+            <w:tcW w:w="0" w:type="auto"/>
           </w:tcPr>
           <w:p>
             <w:pPr>
@@ -1155,7 +1227,7 @@
         </w:tc>
         <w:tc>
           <w:tcPr>
-            <w:tcW w:w="2238" w:type="dxa"/>
+            <w:tcW w:w="0" w:type="auto"/>
           </w:tcPr>
           <w:p>
             <w:pPr>
@@ -1170,7 +1242,7 @@
       <w:tr>
         <w:tc>
           <w:tcPr>
-            <w:tcW w:w="7338" w:type="dxa"/>
+            <w:tcW w:w="0" w:type="auto"/>
           </w:tcPr>
           <w:p>
             <w:pPr>
@@ -1184,7 +1256,7 @@
         </w:tc>
         <w:tc>
           <w:tcPr>
-            <w:tcW w:w="2238" w:type="dxa"/>
+            <w:tcW w:w="0" w:type="auto"/>
           </w:tcPr>
           <w:p>
             <w:pPr>
@@ -1199,7 +1271,7 @@
       <w:tr>
         <w:tc>
           <w:tcPr>
-            <w:tcW w:w="7338" w:type="dxa"/>
+            <w:tcW w:w="0" w:type="auto"/>
           </w:tcPr>
           <w:p>
             <w:pPr>
@@ -1213,7 +1285,7 @@
         </w:tc>
         <w:tc>
           <w:tcPr>
-            <w:tcW w:w="2238" w:type="dxa"/>
+            <w:tcW w:w="0" w:type="auto"/>
           </w:tcPr>
           <w:p>
             <w:pPr>
@@ -1228,7 +1300,7 @@
       <w:tr>
         <w:tc>
           <w:tcPr>
-            <w:tcW w:w="7338" w:type="dxa"/>
+            <w:tcW w:w="0" w:type="auto"/>
           </w:tcPr>
           <w:p>
             <w:pPr>
@@ -1242,7 +1314,7 @@
         </w:tc>
         <w:tc>
           <w:tcPr>
-            <w:tcW w:w="2238" w:type="dxa"/>
+            <w:tcW w:w="0" w:type="auto"/>
           </w:tcPr>
           <w:p>
             <w:pPr>
@@ -1257,7 +1329,7 @@
       <w:tr>
         <w:tc>
           <w:tcPr>
-            <w:tcW w:w="7338" w:type="dxa"/>
+            <w:tcW w:w="0" w:type="auto"/>
           </w:tcPr>
           <w:p>
             <w:pPr>
@@ -1271,7 +1343,7 @@
         </w:tc>
         <w:tc>
           <w:tcPr>
-            <w:tcW w:w="2238" w:type="dxa"/>
+            <w:tcW w:w="0" w:type="auto"/>
           </w:tcPr>
           <w:p>
             <w:pPr>
@@ -1286,7 +1358,7 @@
       <w:tr>
         <w:tc>
           <w:tcPr>
-            <w:tcW w:w="7338" w:type="dxa"/>
+            <w:tcW w:w="0" w:type="auto"/>
           </w:tcPr>
           <w:p>
             <w:pPr>
@@ -1300,7 +1372,7 @@
         </w:tc>
         <w:tc>
           <w:tcPr>
-            <w:tcW w:w="2238" w:type="dxa"/>
+            <w:tcW w:w="0" w:type="auto"/>
           </w:tcPr>
           <w:p>
             <w:pPr>
@@ -1315,7 +1387,7 @@
       <w:tr>
         <w:tc>
           <w:tcPr>
-            <w:tcW w:w="7338" w:type="dxa"/>
+            <w:tcW w:w="0" w:type="auto"/>
             <w:tcBorders>
               <w:bottom w:val="single" w:sz="4" w:space="0" w:color="auto"/>
             </w:tcBorders>
@@ -1332,7 +1404,7 @@
         </w:tc>
         <w:tc>
           <w:tcPr>
-            <w:tcW w:w="2238" w:type="dxa"/>
+            <w:tcW w:w="0" w:type="auto"/>
             <w:tcBorders>
               <w:bottom w:val="single" w:sz="4" w:space="0" w:color="auto"/>
             </w:tcBorders>
@@ -1350,7 +1422,7 @@
       <w:tr>
         <w:tc>
           <w:tcPr>
-            <w:tcW w:w="7338" w:type="dxa"/>
+            <w:tcW w:w="0" w:type="auto"/>
             <w:tcBorders>
               <w:top w:val="single" w:sz="4" w:space="0" w:color="auto"/>
             </w:tcBorders>
@@ -1374,7 +1446,7 @@
         </w:tc>
         <w:tc>
           <w:tcPr>
-            <w:tcW w:w="2238" w:type="dxa"/>
+            <w:tcW w:w="0" w:type="auto"/>
             <w:tcBorders>
               <w:top w:val="single" w:sz="4" w:space="0" w:color="auto"/>
             </w:tcBorders>
@@ -1389,7 +1461,7 @@
       <w:tr>
         <w:tc>
           <w:tcPr>
-            <w:tcW w:w="7338" w:type="dxa"/>
+            <w:tcW w:w="0" w:type="auto"/>
           </w:tcPr>
           <w:p>
             <w:pPr>
@@ -1410,7 +1482,7 @@
         </w:tc>
         <w:tc>
           <w:tcPr>
-            <w:tcW w:w="2238" w:type="dxa"/>
+            <w:tcW w:w="0" w:type="auto"/>
           </w:tcPr>
           <w:p>
             <w:pPr>
@@ -1439,7 +1511,7 @@
       <w:r>
         <w:t xml:space="preserve">. The distribution of term frequency was long tailed indicating some terms were commonly used and the corpus of terms broadly followed Zipf’s law as seen by the monotonically decreasing relationship with term rank. This result was similar when looking across different exercises (see </w:t>
       </w:r>
-      <w:hyperlink r:id="rId10">
+      <w:hyperlink r:id="rId11">
         <w:r>
           <w:rPr>
             <w:rStyle w:val="Hyperlink"/>
@@ -1475,22 +1547,22 @@
                 <w:noProof/>
               </w:rPr>
               <w:drawing>
-                <wp:inline distT="0" distB="0" distL="0" distR="0" wp14:anchorId="03C54E64" wp14:editId="435D0428">
+                <wp:inline distT="0" distB="0" distL="0" distR="0" wp14:anchorId="1ECCB2C4" wp14:editId="2DF2BCE8">
                   <wp:extent cx="5334000" cy="1777999"/>
                   <wp:effectExtent l="0" t="0" r="0" b="0"/>
-                  <wp:docPr id="27" name="Picture"/>
+                  <wp:docPr id="28" name="Picture"/>
                   <wp:cNvGraphicFramePr/>
                   <a:graphic xmlns:a="http://schemas.openxmlformats.org/drawingml/2006/main">
                     <a:graphicData uri="http://schemas.openxmlformats.org/drawingml/2006/picture">
                       <pic:pic xmlns:pic="http://schemas.openxmlformats.org/drawingml/2006/picture">
                         <pic:nvPicPr>
-                          <pic:cNvPr id="28" name="Picture" descr="analysis_results_files/figure-docx/fig-all-freq-plot-1.png"/>
+                          <pic:cNvPr id="29" name="Picture" descr="analysis_results_files/figure-docx/fig-all-freq-plot-1.png"/>
                           <pic:cNvPicPr>
                             <a:picLocks noChangeAspect="1" noChangeArrowheads="1"/>
                           </pic:cNvPicPr>
                         </pic:nvPicPr>
                         <pic:blipFill>
-                          <a:blip r:embed="rId11"/>
+                          <a:blip r:embed="rId12"/>
                           <a:stretch>
                             <a:fillRect/>
                           </a:stretch>
@@ -1523,6 +1595,7 @@
               <w:spacing w:before="200"/>
             </w:pPr>
             <w:r>
+              <w:lastRenderedPageBreak/>
               <w:t>Figure 1: Counts, term frequencies, and relationship between term frequency and rank for all words used.</w:t>
             </w:r>
           </w:p>
@@ -1535,6 +1608,7 @@
         <w:pStyle w:val="BodyText"/>
       </w:pPr>
       <w:r>
+        <w:lastRenderedPageBreak/>
         <w:t xml:space="preserve">Of particular interest though was the impact of exercise recognition on term frequency distribution which can be seen in </w:t>
       </w:r>
       <w:hyperlink w:anchor="fig-recognise-freq-plot">
@@ -1548,7 +1622,7 @@
       <w:r>
         <w:t xml:space="preserve">. The lack long right tails suggests there are common words used by those who recognised the exercises, yet the absence of this for those who did not recognise them suggests that there are perhaps more idiosyncratic words being used to name exercises. This pattern appears also across exercises conditioned on recognition (see </w:t>
       </w:r>
-      <w:hyperlink r:id="rId12">
+      <w:hyperlink r:id="rId13">
         <w:r>
           <w:rPr>
             <w:rStyle w:val="Hyperlink"/>
@@ -1583,24 +1657,23 @@
               <w:rPr>
                 <w:noProof/>
               </w:rPr>
-              <w:lastRenderedPageBreak/>
               <w:drawing>
-                <wp:inline distT="0" distB="0" distL="0" distR="0" wp14:anchorId="6275445A" wp14:editId="47CC1805">
+                <wp:inline distT="0" distB="0" distL="0" distR="0" wp14:anchorId="5445D07E" wp14:editId="155C652A">
                   <wp:extent cx="5334000" cy="1777999"/>
                   <wp:effectExtent l="0" t="0" r="0" b="0"/>
-                  <wp:docPr id="32" name="Picture"/>
+                  <wp:docPr id="33" name="Picture"/>
                   <wp:cNvGraphicFramePr/>
                   <a:graphic xmlns:a="http://schemas.openxmlformats.org/drawingml/2006/main">
                     <a:graphicData uri="http://schemas.openxmlformats.org/drawingml/2006/picture">
                       <pic:pic xmlns:pic="http://schemas.openxmlformats.org/drawingml/2006/picture">
                         <pic:nvPicPr>
-                          <pic:cNvPr id="33" name="Picture" descr="analysis_results_files/figure-docx/fig-recognise-freq-plot-1.png"/>
+                          <pic:cNvPr id="34" name="Picture" descr="analysis_results_files/figure-docx/fig-recognise-freq-plot-1.png"/>
                           <pic:cNvPicPr>
                             <a:picLocks noChangeAspect="1" noChangeArrowheads="1"/>
                           </pic:cNvPicPr>
                         </pic:nvPicPr>
                         <pic:blipFill>
-                          <a:blip r:embed="rId13"/>
+                          <a:blip r:embed="rId14"/>
                           <a:stretch>
                             <a:fillRect/>
                           </a:stretch>
@@ -1658,7 +1731,7 @@
       <w:r>
         <w:t xml:space="preserve">. In most cases respondents recognising the exercises used terms that were indeed used in the “textbook” naming conventions for each exercise. The additional term frequency - inverse word category frequencies can be seen in the supplementary materials for body position (see </w:t>
       </w:r>
-      <w:hyperlink r:id="rId14">
+      <w:hyperlink r:id="rId15">
         <w:r>
           <w:rPr>
             <w:rStyle w:val="Hyperlink"/>
@@ -1669,7 +1742,7 @@
       <w:r>
         <w:t xml:space="preserve">), body part (see </w:t>
       </w:r>
-      <w:hyperlink r:id="rId15">
+      <w:hyperlink r:id="rId16">
         <w:r>
           <w:rPr>
             <w:rStyle w:val="Hyperlink"/>
@@ -1680,7 +1753,7 @@
       <w:r>
         <w:t>), action performed (see</w:t>
       </w:r>
-      <w:hyperlink r:id="rId16">
+      <w:hyperlink r:id="rId17">
         <w:r>
           <w:rPr>
             <w:rStyle w:val="Hyperlink"/>
@@ -1691,7 +1764,7 @@
       <w:r>
         <w:t xml:space="preserve">), the direction of the action performed (see </w:t>
       </w:r>
-      <w:hyperlink r:id="rId17">
+      <w:hyperlink r:id="rId18">
         <w:r>
           <w:rPr>
             <w:rStyle w:val="Hyperlink"/>
@@ -1702,7 +1775,7 @@
       <w:r>
         <w:t xml:space="preserve">), equipment used (see </w:t>
       </w:r>
-      <w:hyperlink r:id="rId18">
+      <w:hyperlink r:id="rId19">
         <w:r>
           <w:rPr>
             <w:rStyle w:val="Hyperlink"/>
@@ -1713,7 +1786,7 @@
       <w:r>
         <w:t xml:space="preserve">), and whether the exercise was bilateral or unilaterally performed (see </w:t>
       </w:r>
-      <w:hyperlink r:id="rId19">
+      <w:hyperlink r:id="rId20">
         <w:r>
           <w:rPr>
             <w:rStyle w:val="Hyperlink"/>
@@ -1750,22 +1823,22 @@
               </w:rPr>
               <w:lastRenderedPageBreak/>
               <w:drawing>
-                <wp:inline distT="0" distB="0" distL="0" distR="0" wp14:anchorId="7BC26429" wp14:editId="6B896BC2">
+                <wp:inline distT="0" distB="0" distL="0" distR="0" wp14:anchorId="14A1CB9C" wp14:editId="1E0CE0DD">
                   <wp:extent cx="5334000" cy="5334000"/>
                   <wp:effectExtent l="0" t="0" r="0" b="0"/>
-                  <wp:docPr id="42" name="Picture"/>
+                  <wp:docPr id="43" name="Picture"/>
                   <wp:cNvGraphicFramePr/>
                   <a:graphic xmlns:a="http://schemas.openxmlformats.org/drawingml/2006/main">
                     <a:graphicData uri="http://schemas.openxmlformats.org/drawingml/2006/picture">
                       <pic:pic xmlns:pic="http://schemas.openxmlformats.org/drawingml/2006/picture">
                         <pic:nvPicPr>
-                          <pic:cNvPr id="43" name="Picture" descr="analysis_results_files/figure-docx/fig-tf-ief-plot-1.png"/>
+                          <pic:cNvPr id="44" name="Picture" descr="analysis_results_files/figure-docx/fig-tf-ief-plot-1.png"/>
                           <pic:cNvPicPr>
                             <a:picLocks noChangeAspect="1" noChangeArrowheads="1"/>
                           </pic:cNvPicPr>
                         </pic:nvPicPr>
                         <pic:blipFill>
-                          <a:blip r:embed="rId20"/>
+                          <a:blip r:embed="rId21"/>
                           <a:stretch>
                             <a:fillRect/>
                           </a:stretch>
@@ -1860,104 +1933,16 @@
               </w:rPr>
               <w:lastRenderedPageBreak/>
               <w:drawing>
-                <wp:inline distT="0" distB="0" distL="0" distR="0" wp14:anchorId="11F7DCDA" wp14:editId="6CE055E8">
+                <wp:inline distT="0" distB="0" distL="0" distR="0" wp14:anchorId="6F1B32CF" wp14:editId="017915B5">
                   <wp:extent cx="5334000" cy="4444999"/>
                   <wp:effectExtent l="0" t="0" r="0" b="0"/>
-                  <wp:docPr id="46" name="Picture"/>
+                  <wp:docPr id="47" name="Picture"/>
                   <wp:cNvGraphicFramePr/>
                   <a:graphic xmlns:a="http://schemas.openxmlformats.org/drawingml/2006/main">
                     <a:graphicData uri="http://schemas.openxmlformats.org/drawingml/2006/picture">
                       <pic:pic xmlns:pic="http://schemas.openxmlformats.org/drawingml/2006/picture">
                         <pic:nvPicPr>
-                          <pic:cNvPr id="47" name="Picture" descr="analysis_results_files/figure-docx/fig-bigram-recognise-plot-1.png"/>
-                          <pic:cNvPicPr>
-                            <a:picLocks noChangeAspect="1" noChangeArrowheads="1"/>
-                          </pic:cNvPicPr>
-                        </pic:nvPicPr>
-                        <pic:blipFill>
-                          <a:blip r:embed="rId21"/>
-                          <a:stretch>
-                            <a:fillRect/>
-                          </a:stretch>
-                        </pic:blipFill>
-                        <pic:spPr bwMode="auto">
-                          <a:xfrm>
-                            <a:off x="0" y="0"/>
-                            <a:ext cx="5334000" cy="4444999"/>
-                          </a:xfrm>
-                          <a:prstGeom prst="rect">
-                            <a:avLst/>
-                          </a:prstGeom>
-                          <a:noFill/>
-                          <a:ln w="9525">
-                            <a:noFill/>
-                            <a:headEnd/>
-                            <a:tailEnd/>
-                          </a:ln>
-                        </pic:spPr>
-                      </pic:pic>
-                    </a:graphicData>
-                  </a:graphic>
-                </wp:inline>
-              </w:drawing>
-            </w:r>
-          </w:p>
-          <w:p>
-            <w:pPr>
-              <w:pStyle w:val="ImageCaption"/>
-              <w:spacing w:before="200"/>
-            </w:pPr>
-            <w:r>
-              <w:t>Figure 4: Pairs of consecutive words (bigrams) used in naming exercises by those who did recognise the exercise.</w:t>
-            </w:r>
-          </w:p>
-        </w:tc>
-        <w:bookmarkEnd w:id="6"/>
-      </w:tr>
-    </w:tbl>
-    <w:p>
-      <w:pPr>
-        <w:pStyle w:val="BodyText"/>
-      </w:pPr>
-      <w:r>
-        <w:t xml:space="preserve"> </w:t>
-      </w:r>
-    </w:p>
-    <w:tbl>
-      <w:tblPr>
-        <w:tblStyle w:val="Table"/>
-        <w:tblW w:w="5000" w:type="pct"/>
-        <w:tblLook w:val="0000" w:firstRow="0" w:lastRow="0" w:firstColumn="0" w:lastColumn="0" w:noHBand="0" w:noVBand="0"/>
-      </w:tblPr>
-      <w:tblGrid>
-        <w:gridCol w:w="9576"/>
-      </w:tblGrid>
-      <w:tr>
-        <w:tc>
-          <w:tcPr>
-            <w:tcW w:w="0" w:type="auto"/>
-          </w:tcPr>
-          <w:p>
-            <w:pPr>
-              <w:jc w:val="center"/>
-            </w:pPr>
-            <w:bookmarkStart w:id="7" w:name="fig-bigram-not-recognise-plot"/>
-            <w:r>
-              <w:rPr>
-                <w:noProof/>
-              </w:rPr>
-              <w:lastRenderedPageBreak/>
-              <w:drawing>
-                <wp:inline distT="0" distB="0" distL="0" distR="0" wp14:anchorId="754CA6C1" wp14:editId="18A63586">
-                  <wp:extent cx="5334000" cy="4444999"/>
-                  <wp:effectExtent l="0" t="0" r="0" b="0"/>
-                  <wp:docPr id="50" name="Picture"/>
-                  <wp:cNvGraphicFramePr/>
-                  <a:graphic xmlns:a="http://schemas.openxmlformats.org/drawingml/2006/main">
-                    <a:graphicData uri="http://schemas.openxmlformats.org/drawingml/2006/picture">
-                      <pic:pic xmlns:pic="http://schemas.openxmlformats.org/drawingml/2006/picture">
-                        <pic:nvPicPr>
-                          <pic:cNvPr id="51" name="Picture" descr="analysis_results_files/figure-docx/fig-bigram-not-recognise-plot-1.png"/>
+                          <pic:cNvPr id="48" name="Picture" descr="analysis_results_files/figure-docx/fig-bigram-recognise-plot-1.png"/>
                           <pic:cNvPicPr>
                             <a:picLocks noChangeAspect="1" noChangeArrowheads="1"/>
                           </pic:cNvPicPr>
@@ -1996,11 +1981,11 @@
               <w:spacing w:before="200"/>
             </w:pPr>
             <w:r>
-              <w:t>Figure 5: Pairs of consecutive words (bigrams) used in naming exercises by those who did not recognise the exercise.</w:t>
-            </w:r>
-          </w:p>
-        </w:tc>
-        <w:bookmarkEnd w:id="7"/>
+              <w:t>Figure 4: Pairs of consecutive words (bigrams) used in naming exercises by those who did recognise the exercise.</w:t>
+            </w:r>
+          </w:p>
+        </w:tc>
+        <w:bookmarkEnd w:id="6"/>
       </w:tr>
     </w:tbl>
     <w:p>
@@ -2008,18 +1993,7 @@
         <w:pStyle w:val="BodyText"/>
       </w:pPr>
       <w:r>
-        <w:t xml:space="preserve">Lastly, the majority of participants agreed or strongly agreed that exercise names are important (74%), exercises are named inconsistently (63%), exercise names impact how information about exercise learned (69%), that they sometimes call the same exercise by different names (73%), and that a system standardizing exercise names would be beneficial (69%). The breakdown of responses can be seen in </w:t>
-      </w:r>
-      <w:hyperlink w:anchor="fig-likert-plot">
-        <w:r>
-          <w:rPr>
-            <w:rStyle w:val="Hyperlink"/>
-          </w:rPr>
-          <w:t>Figure 6</w:t>
-        </w:r>
-      </w:hyperlink>
-      <w:r>
-        <w:t>.</w:t>
+        <w:t xml:space="preserve"> </w:t>
       </w:r>
     </w:p>
     <w:tbl>
@@ -2040,29 +2014,128 @@
             <w:pPr>
               <w:jc w:val="center"/>
             </w:pPr>
-            <w:bookmarkStart w:id="8" w:name="fig-likert-plot"/>
+            <w:bookmarkStart w:id="7" w:name="fig-bigram-not-recognise-plot"/>
             <w:r>
               <w:rPr>
                 <w:noProof/>
               </w:rPr>
               <w:lastRenderedPageBreak/>
               <w:drawing>
-                <wp:inline distT="0" distB="0" distL="0" distR="0" wp14:anchorId="3B600F73" wp14:editId="6F3D8A56">
-                  <wp:extent cx="5334000" cy="3555999"/>
+                <wp:inline distT="0" distB="0" distL="0" distR="0" wp14:anchorId="1D426073" wp14:editId="167AEF40">
+                  <wp:extent cx="5334000" cy="4444999"/>
                   <wp:effectExtent l="0" t="0" r="0" b="0"/>
-                  <wp:docPr id="54" name="Picture"/>
+                  <wp:docPr id="51" name="Picture"/>
                   <wp:cNvGraphicFramePr/>
                   <a:graphic xmlns:a="http://schemas.openxmlformats.org/drawingml/2006/main">
                     <a:graphicData uri="http://schemas.openxmlformats.org/drawingml/2006/picture">
                       <pic:pic xmlns:pic="http://schemas.openxmlformats.org/drawingml/2006/picture">
                         <pic:nvPicPr>
-                          <pic:cNvPr id="55" name="Picture" descr="analysis_results_files/figure-docx/fig-likert-plot-1.png"/>
+                          <pic:cNvPr id="52" name="Picture" descr="analysis_results_files/figure-docx/fig-bigram-not-recognise-plot-1.png"/>
                           <pic:cNvPicPr>
                             <a:picLocks noChangeAspect="1" noChangeArrowheads="1"/>
                           </pic:cNvPicPr>
                         </pic:nvPicPr>
                         <pic:blipFill>
                           <a:blip r:embed="rId23"/>
+                          <a:stretch>
+                            <a:fillRect/>
+                          </a:stretch>
+                        </pic:blipFill>
+                        <pic:spPr bwMode="auto">
+                          <a:xfrm>
+                            <a:off x="0" y="0"/>
+                            <a:ext cx="5334000" cy="4444999"/>
+                          </a:xfrm>
+                          <a:prstGeom prst="rect">
+                            <a:avLst/>
+                          </a:prstGeom>
+                          <a:noFill/>
+                          <a:ln w="9525">
+                            <a:noFill/>
+                            <a:headEnd/>
+                            <a:tailEnd/>
+                          </a:ln>
+                        </pic:spPr>
+                      </pic:pic>
+                    </a:graphicData>
+                  </a:graphic>
+                </wp:inline>
+              </w:drawing>
+            </w:r>
+          </w:p>
+          <w:p>
+            <w:pPr>
+              <w:pStyle w:val="ImageCaption"/>
+              <w:spacing w:before="200"/>
+            </w:pPr>
+            <w:r>
+              <w:t>Figure 5: Pairs of consecutive words (bigrams) used in naming exercises by those who did not recognise the exercise.</w:t>
+            </w:r>
+          </w:p>
+        </w:tc>
+        <w:bookmarkEnd w:id="7"/>
+      </w:tr>
+    </w:tbl>
+    <w:p>
+      <w:pPr>
+        <w:pStyle w:val="BodyText"/>
+      </w:pPr>
+      <w:r>
+        <w:t xml:space="preserve">Lastly, the majority of participants agreed or strongly agreed that exercise names are important (74%), exercises are named inconsistently (63%), exercise names impact how information about exercise learned (69%), that they sometimes call the same exercise by different names (73%), and that a system standardizing exercise names would be beneficial (69%). The breakdown of responses can be seen in </w:t>
+      </w:r>
+      <w:hyperlink w:anchor="fig-likert-plot">
+        <w:r>
+          <w:rPr>
+            <w:rStyle w:val="Hyperlink"/>
+          </w:rPr>
+          <w:t>Figure 6</w:t>
+        </w:r>
+      </w:hyperlink>
+      <w:r>
+        <w:t>.</w:t>
+      </w:r>
+    </w:p>
+    <w:tbl>
+      <w:tblPr>
+        <w:tblStyle w:val="Table"/>
+        <w:tblW w:w="5000" w:type="pct"/>
+        <w:tblLook w:val="0000" w:firstRow="0" w:lastRow="0" w:firstColumn="0" w:lastColumn="0" w:noHBand="0" w:noVBand="0"/>
+      </w:tblPr>
+      <w:tblGrid>
+        <w:gridCol w:w="9576"/>
+      </w:tblGrid>
+      <w:tr>
+        <w:tc>
+          <w:tcPr>
+            <w:tcW w:w="0" w:type="auto"/>
+          </w:tcPr>
+          <w:p>
+            <w:pPr>
+              <w:jc w:val="center"/>
+            </w:pPr>
+            <w:bookmarkStart w:id="8" w:name="fig-likert-plot"/>
+            <w:r>
+              <w:rPr>
+                <w:noProof/>
+              </w:rPr>
+              <w:lastRenderedPageBreak/>
+              <w:drawing>
+                <wp:inline distT="0" distB="0" distL="0" distR="0" wp14:anchorId="05393692" wp14:editId="7EEF1F5E">
+                  <wp:extent cx="5334000" cy="3555999"/>
+                  <wp:effectExtent l="0" t="0" r="0" b="0"/>
+                  <wp:docPr id="55" name="Picture"/>
+                  <wp:cNvGraphicFramePr/>
+                  <a:graphic xmlns:a="http://schemas.openxmlformats.org/drawingml/2006/main">
+                    <a:graphicData uri="http://schemas.openxmlformats.org/drawingml/2006/picture">
+                      <pic:pic xmlns:pic="http://schemas.openxmlformats.org/drawingml/2006/picture">
+                        <pic:nvPicPr>
+                          <pic:cNvPr id="56" name="Picture" descr="analysis_results_files/figure-docx/fig-likert-plot-1.png"/>
+                          <pic:cNvPicPr>
+                            <a:picLocks noChangeAspect="1" noChangeArrowheads="1"/>
+                          </pic:cNvPicPr>
+                        </pic:nvPicPr>
+                        <pic:blipFill>
+                          <a:blip r:embed="rId24"/>
                           <a:stretch>
                             <a:fillRect/>
                           </a:stretch>
@@ -2193,7 +2266,7 @@
   <w:abstractNum w:abstractNumId="0" w15:restartNumberingAfterBreak="0">
     <w:nsid w:val="0000A990"/>
     <w:multiLevelType w:val="multilevel"/>
-    <w:tmpl w:val="2300183E"/>
+    <w:tmpl w:val="5A4A59E0"/>
     <w:lvl w:ilvl="0">
       <w:numFmt w:val="bullet"/>
       <w:lvlText w:val=" "/>
@@ -2267,7 +2340,7 @@
       </w:pPr>
     </w:lvl>
   </w:abstractNum>
-  <w:num w:numId="1" w16cid:durableId="1290013430">
+  <w:num w:numId="1" w16cid:durableId="1811942047">
     <w:abstractNumId w:val="0"/>
   </w:num>
 </w:numbering>
@@ -2278,7 +2351,7 @@
   <w:docDefaults>
     <w:rPrDefault>
       <w:rPr>
-        <w:rFonts w:asciiTheme="minorHAnsi" w:eastAsiaTheme="minorHAnsi" w:hAnsiTheme="minorHAnsi" w:cstheme="minorBidi"/>
+        <w:rFonts w:asciiTheme="minorHAnsi" w:eastAsiaTheme="minorEastAsia" w:hAnsiTheme="minorHAnsi" w:cstheme="minorBidi"/>
         <w:sz w:val="24"/>
         <w:szCs w:val="24"/>
         <w:lang w:val="en-US" w:eastAsia="en-US" w:bidi="ar-SA"/>

</xml_diff>